<commit_message>
Revised data limitations in report
</commit_message>
<xml_diff>
--- a/01-Excel/Unit_1_Evaluating_Kickstarter_Projects.docx
+++ b/01-Excel/Unit_1_Evaluating_Kickstarter_Projects.docx
@@ -351,31 +351,39 @@
         </w:numPr>
       </w:pPr>
       <w:r>
-        <w:t>We could</w:t>
-      </w:r>
-      <w:r>
-        <w:t xml:space="preserve"> have rolled up “live” and</w:t>
-      </w:r>
-      <w:r>
-        <w:t xml:space="preserve"> “successful” into one category.</w:t>
-      </w:r>
-      <w:r>
-        <w:t xml:space="preserve"> Similarly, </w:t>
-      </w:r>
-      <w:r>
-        <w:t>we could</w:t>
-      </w:r>
-      <w:r>
-        <w:t xml:space="preserve"> have combined “failed” with “canceled”</w:t>
+        <w:t xml:space="preserve">Depending on the definition of “live”, could we </w:t>
+      </w:r>
+      <w:bookmarkStart w:id="0" w:name="_GoBack"/>
+      <w:bookmarkEnd w:id="0"/>
+      <w:r>
+        <w:t>have rolled up “live” and</w:t>
+      </w:r>
+      <w:r>
+        <w:t xml:space="preserve"> “successful” into one category</w:t>
+      </w:r>
+      <w:r>
+        <w:t xml:space="preserve">? </w:t>
+      </w:r>
+      <w:r>
+        <w:t xml:space="preserve">Similarly, </w:t>
+      </w:r>
+      <w:r>
+        <w:t>could</w:t>
+      </w:r>
+      <w:r>
+        <w:t xml:space="preserve"> </w:t>
+      </w:r>
+      <w:r>
+        <w:t xml:space="preserve">we </w:t>
+      </w:r>
+      <w:r>
+        <w:t>have combined “failed” with “canceled”</w:t>
       </w:r>
       <w:r>
         <w:t xml:space="preserve"> into one group</w:t>
       </w:r>
       <w:r>
-        <w:t>.</w:t>
-      </w:r>
-      <w:r>
-        <w:t xml:space="preserve"> </w:t>
+        <w:t xml:space="preserve"> to compare?</w:t>
       </w:r>
     </w:p>
     <w:p>
@@ -416,8 +424,6 @@
       <w:r>
         <w:t xml:space="preserve">. </w:t>
       </w:r>
-      <w:bookmarkStart w:id="0" w:name="_GoBack"/>
-      <w:bookmarkEnd w:id="0"/>
     </w:p>
     <w:p/>
     <w:p/>

</xml_diff>